<commit_message>
add expected images chapter 7
</commit_message>
<xml_diff>
--- a/table-of-contents.docx
+++ b/table-of-contents.docx
@@ -611,301 +611,334 @@
       <w:pPr>
         <w:pStyle w:val="Titre3"/>
         <w:rPr>
+          <w:rFonts w:ascii="Calibri Light" w:hAnsi="Calibri Light" w:eastAsia="" w:cs="" w:asciiTheme="majorHAnsi" w:cstheme="majorBidi" w:eastAsiaTheme="majorEastAsia" w:hAnsiTheme="majorHAnsi"/>
+          <w:color w:themeColor="accent1" w:themeShade="7f"/>
+          <w:shd w:fill="81D41A" w:val="clear"/>
+        </w:rPr>
+      </w:pPr>
+      <w:r>
+        <w:rPr>
+          <w:rFonts w:eastAsia="" w:cs="" w:cstheme="majorBidi" w:eastAsiaTheme="majorEastAsia"/>
+          <w:color w:themeColor="accent1" w:themeShade="7f"/>
+          <w:shd w:fill="81D41A" w:val="clear"/>
+          <w:lang w:val="fr-FR"/>
+        </w:rPr>
+        <w:t>Foundations of HTML &gt; décrire l’arbre HTML de la homepage du restaurant</w:t>
+      </w:r>
+    </w:p>
+    <w:p>
+      <w:pPr>
+        <w:pStyle w:val="Titre2"/>
+        <w:rPr>
+          <w:shd w:fill="81D41A" w:val="clear"/>
+        </w:rPr>
+      </w:pPr>
+      <w:r>
+        <w:rPr>
+          <w:shd w:fill="81D41A" w:val="clear"/>
+          <w:lang w:val="fr-FR"/>
+        </w:rPr>
+        <w:t>Why semantics matter</w:t>
+      </w:r>
+    </w:p>
+    <w:p>
+      <w:pPr>
+        <w:pStyle w:val="Titre3"/>
+        <w:rPr>
+          <w:shd w:fill="81D41A" w:val="clear"/>
+        </w:rPr>
+      </w:pPr>
+      <w:r>
+        <w:rPr>
+          <w:shd w:fill="81D41A" w:val="clear"/>
+          <w:lang w:val="fr-FR"/>
+        </w:rPr>
+        <w:tab/>
+        <w:t>UX &gt; exemple du champ téléphone pour composer rapidement depuis un mobile</w:t>
+      </w:r>
+    </w:p>
+    <w:p>
+      <w:pPr>
+        <w:pStyle w:val="Titre3"/>
+        <w:rPr>
+          <w:shd w:fill="81D41A" w:val="clear"/>
+        </w:rPr>
+      </w:pPr>
+      <w:r>
+        <w:rPr>
+          <w:shd w:fill="81D41A" w:val="clear"/>
+          <w:lang w:val="fr-FR"/>
+        </w:rPr>
+        <w:tab/>
+        <w:t>Accessibility &gt; exemple d’une description textuelle sur les photos pour décrire les plats</w:t>
+      </w:r>
+    </w:p>
+    <w:p>
+      <w:pPr>
+        <w:pStyle w:val="Titre3"/>
+        <w:rPr>
+          <w:shd w:fill="81D41A" w:val="clear"/>
+        </w:rPr>
+      </w:pPr>
+      <w:r>
+        <w:rPr>
+          <w:shd w:fill="81D41A" w:val="clear"/>
+          <w:lang w:val="fr-FR"/>
+        </w:rPr>
+        <w:tab/>
+        <w:t>Indexability &gt; exemple avec les heures d’ouverture et l’adresse</w:t>
+      </w:r>
+    </w:p>
+    <w:p>
+      <w:pPr>
+        <w:pStyle w:val="Titre1"/>
+        <w:rPr>
+          <w:shd w:fill="81D41A" w:val="clear"/>
+        </w:rPr>
+      </w:pPr>
+      <w:r>
+        <w:rPr>
+          <w:shd w:fill="81D41A" w:val="clear"/>
+        </w:rPr>
+        <w:t>CSS</w:t>
+      </w:r>
+    </w:p>
+    <w:p>
+      <w:pPr>
+        <w:pStyle w:val="Titre2"/>
+        <w:rPr>
+          <w:shd w:fill="81D41A" w:val="clear"/>
+        </w:rPr>
+      </w:pPr>
+      <w:r>
+        <w:rPr>
+          <w:shd w:fill="81D41A" w:val="clear"/>
+        </w:rPr>
+        <w:t>Foundations of CSS</w:t>
+      </w:r>
+    </w:p>
+    <w:p>
+      <w:pPr>
+        <w:pStyle w:val="Titre3"/>
+        <w:ind w:left="720" w:hanging="0"/>
+        <w:rPr>
+          <w:shd w:fill="81D41A" w:val="clear"/>
+        </w:rPr>
+      </w:pPr>
+      <w:r>
+        <w:rPr>
+          <w:shd w:fill="81D41A" w:val="clear"/>
+        </w:rPr>
+        <w:t>#2 Selectors and properties &gt; jeu des Selectors</w:t>
+      </w:r>
+    </w:p>
+    <w:p>
+      <w:pPr>
+        <w:pStyle w:val="Titre3"/>
+        <w:ind w:left="720" w:hanging="0"/>
+        <w:rPr>
+          <w:shd w:fill="81D41A" w:val="clear"/>
+        </w:rPr>
+      </w:pPr>
+      <w:r>
+        <w:rPr>
+          <w:shd w:fill="81D41A" w:val="clear"/>
+          <w:lang w:val="fr-FR"/>
+        </w:rPr>
+        <w:t>Specificity &gt; jeu de la spécificité</w:t>
+      </w:r>
+    </w:p>
+    <w:p>
+      <w:pPr>
+        <w:pStyle w:val="Titre3"/>
+        <w:ind w:left="720" w:hanging="0"/>
+        <w:rPr>
+          <w:lang w:val="fr-FR"/>
+        </w:rPr>
+      </w:pPr>
+      <w:r>
+        <w:rPr>
+          <w:lang w:val="fr-FR"/>
+        </w:rPr>
+        <w:t xml:space="preserve">Inheritance &gt; </w:t>
+      </w:r>
+      <w:r>
+        <w:rPr>
+          <w:lang w:val="fr-FR"/>
+        </w:rPr>
+        <w:t>slides et liens MDN</w:t>
+      </w:r>
+    </w:p>
+    <w:p>
+      <w:pPr>
+        <w:pStyle w:val="Titre3"/>
+        <w:ind w:left="720" w:hanging="0"/>
+        <w:rPr>
+          <w:lang w:val="fr-FR"/>
+        </w:rPr>
+      </w:pPr>
+      <w:r>
+        <w:rPr>
+          <w:lang w:val="fr-FR"/>
+        </w:rPr>
+        <w:t>Pseudo-elements</w:t>
+      </w:r>
+    </w:p>
+    <w:p>
+      <w:pPr>
+        <w:pStyle w:val="Titre3"/>
+        <w:ind w:left="720" w:hanging="0"/>
+        <w:rPr>
+          <w:lang w:val="fr-FR"/>
+        </w:rPr>
+      </w:pPr>
+      <w:r>
+        <w:rPr>
+          <w:lang w:val="fr-FR"/>
+        </w:rPr>
+        <w:t xml:space="preserve">Media queries &gt; demo Devtools </w:t>
+      </w:r>
+      <w:r>
+        <w:rPr>
+          <w:lang w:val="fr-FR"/>
+        </w:rPr>
+        <w:t>sur onecake.syllab.fr</w:t>
+      </w:r>
+      <w:r>
+        <w:rPr>
+          <w:lang w:val="fr-FR"/>
+        </w:rPr>
+        <w:t xml:space="preserve"> et changement de device, </w:t>
+      </w:r>
+      <w:r>
+        <w:rPr>
+          <w:lang w:val="fr-FR"/>
+        </w:rPr>
+        <w:t>puis exercice sur la homepage du restaurant japonais</w:t>
+      </w:r>
+    </w:p>
+    <w:p>
+      <w:pPr>
+        <w:pStyle w:val="Titre2"/>
+        <w:rPr>
+          <w:lang w:val="fr-FR"/>
+        </w:rPr>
+      </w:pPr>
+      <w:r>
+        <w:rPr>
+          <w:lang w:val="fr-FR"/>
+        </w:rPr>
+        <w:t>Layout</w:t>
+      </w:r>
+    </w:p>
+    <w:p>
+      <w:pPr>
+        <w:pStyle w:val="Titre3"/>
+        <w:ind w:firstLine="720"/>
+        <w:rPr>
+          <w:lang w:val="fr-FR"/>
+        </w:rPr>
+      </w:pPr>
+      <w:r>
+        <w:rPr>
+          <w:lang w:val="fr-FR"/>
+        </w:rPr>
+        <w:t xml:space="preserve">Content Flow et BoxModel &gt; </w:t>
+      </w:r>
+      <w:r>
+        <w:rPr>
           <w:rFonts w:asciiTheme="majorHAnsi" w:cstheme="majorBidi" w:eastAsiaTheme="majorEastAsia" w:hAnsiTheme="majorHAnsi"/>
           <w:color w:themeColor="accent1" w:themeShade="7f"/>
           <w:shd w:fill="81D41A" w:val="clear"/>
-        </w:rPr>
-      </w:pPr>
-      <w:r>
-        <w:rPr>
-          <w:rFonts w:asciiTheme="majorHAnsi" w:cstheme="majorBidi" w:eastAsiaTheme="majorEastAsia" w:hAnsiTheme="majorHAnsi"/>
+          <w:lang w:val="fr-FR"/>
+        </w:rPr>
+        <w:t>jeu refaire un bento (margin, padding, border)</w:t>
+      </w:r>
+    </w:p>
+    <w:p>
+      <w:pPr>
+        <w:pStyle w:val="Titre3"/>
+        <w:rPr/>
+      </w:pPr>
+      <w:r>
+        <w:rPr>
+          <w:lang w:val="fr-FR"/>
+        </w:rPr>
+        <w:tab/>
+      </w:r>
+      <w:r>
+        <w:rPr/>
+        <w:t>Dimensions and Units &gt; Quiz</w:t>
+      </w:r>
+    </w:p>
+    <w:p>
+      <w:pPr>
+        <w:pStyle w:val="Titre3"/>
+        <w:rPr/>
+      </w:pPr>
+      <w:r>
+        <w:rPr/>
+        <w:tab/>
+      </w:r>
+      <w:r>
+        <w:rPr>
+          <w:rFonts w:eastAsia="" w:cs="" w:cstheme="majorBidi" w:eastAsiaTheme="majorEastAsia"/>
           <w:color w:themeColor="accent1" w:themeShade="7f"/>
           <w:shd w:fill="81D41A" w:val="clear"/>
-          <w:lang w:val="fr-FR"/>
-        </w:rPr>
-        <w:t>Foundations of HTML &gt; décrire l’arbre HTML de la homepage du restaurant</w:t>
-      </w:r>
-    </w:p>
-    <w:p>
-      <w:pPr>
-        <w:pStyle w:val="Titre2"/>
-        <w:rPr>
-          <w:shd w:fill="81D41A" w:val="clear"/>
-        </w:rPr>
-      </w:pPr>
-      <w:r>
-        <w:rPr>
-          <w:shd w:fill="81D41A" w:val="clear"/>
-          <w:lang w:val="fr-FR"/>
-        </w:rPr>
-        <w:t>Why semantics matter</w:t>
-      </w:r>
-    </w:p>
-    <w:p>
-      <w:pPr>
-        <w:pStyle w:val="Titre3"/>
-        <w:rPr>
-          <w:shd w:fill="81D41A" w:val="clear"/>
-        </w:rPr>
-      </w:pPr>
-      <w:r>
-        <w:rPr>
-          <w:shd w:fill="81D41A" w:val="clear"/>
-          <w:lang w:val="fr-FR"/>
-        </w:rPr>
-        <w:tab/>
-        <w:t>UX &gt; exemple du champ téléphone pour composer rapidement depuis un mobile</w:t>
-      </w:r>
-    </w:p>
-    <w:p>
-      <w:pPr>
-        <w:pStyle w:val="Titre3"/>
-        <w:rPr>
-          <w:shd w:fill="81D41A" w:val="clear"/>
-        </w:rPr>
-      </w:pPr>
-      <w:r>
-        <w:rPr>
-          <w:shd w:fill="81D41A" w:val="clear"/>
-          <w:lang w:val="fr-FR"/>
-        </w:rPr>
-        <w:tab/>
-        <w:t>Accessibility &gt; exemple d’une description textuelle sur les photos pour décrire les plats</w:t>
-      </w:r>
-    </w:p>
-    <w:p>
-      <w:pPr>
-        <w:pStyle w:val="Titre3"/>
-        <w:rPr>
-          <w:shd w:fill="81D41A" w:val="clear"/>
-        </w:rPr>
-      </w:pPr>
-      <w:r>
-        <w:rPr>
-          <w:shd w:fill="81D41A" w:val="clear"/>
-          <w:lang w:val="fr-FR"/>
-        </w:rPr>
-        <w:tab/>
-        <w:t>Indexability &gt; exemple avec les heures d’ouverture et l’adresse</w:t>
-      </w:r>
-    </w:p>
-    <w:p>
-      <w:pPr>
-        <w:pStyle w:val="Titre1"/>
-        <w:rPr>
-          <w:shd w:fill="81D41A" w:val="clear"/>
-        </w:rPr>
-      </w:pPr>
-      <w:r>
-        <w:rPr>
-          <w:shd w:fill="81D41A" w:val="clear"/>
-        </w:rPr>
-        <w:t>CSS</w:t>
-      </w:r>
-    </w:p>
-    <w:p>
-      <w:pPr>
-        <w:pStyle w:val="Titre2"/>
-        <w:rPr>
-          <w:shd w:fill="81D41A" w:val="clear"/>
-        </w:rPr>
-      </w:pPr>
-      <w:r>
-        <w:rPr>
-          <w:shd w:fill="81D41A" w:val="clear"/>
-        </w:rPr>
-        <w:t>Foundations of CSS</w:t>
-      </w:r>
-    </w:p>
-    <w:p>
-      <w:pPr>
-        <w:pStyle w:val="Titre3"/>
-        <w:ind w:left="720" w:hanging="0"/>
-        <w:rPr>
-          <w:shd w:fill="81D41A" w:val="clear"/>
-        </w:rPr>
-      </w:pPr>
-      <w:r>
-        <w:rPr>
-          <w:shd w:fill="81D41A" w:val="clear"/>
-        </w:rPr>
-        <w:t>#2 Selectors and properties &gt; jeu des Selectors</w:t>
-      </w:r>
-    </w:p>
-    <w:p>
-      <w:pPr>
-        <w:pStyle w:val="Titre3"/>
-        <w:ind w:left="720" w:hanging="0"/>
-        <w:rPr>
-          <w:shd w:fill="81D41A" w:val="clear"/>
-        </w:rPr>
-      </w:pPr>
-      <w:r>
-        <w:rPr>
-          <w:shd w:fill="81D41A" w:val="clear"/>
-          <w:lang w:val="fr-FR"/>
-        </w:rPr>
-        <w:t>Specificity &gt; jeu de la spécificité</w:t>
-      </w:r>
-    </w:p>
-    <w:p>
-      <w:pPr>
-        <w:pStyle w:val="Titre3"/>
-        <w:ind w:left="720" w:hanging="0"/>
-        <w:rPr>
-          <w:lang w:val="fr-FR"/>
-        </w:rPr>
-      </w:pPr>
-      <w:r>
-        <w:rPr>
-          <w:lang w:val="fr-FR"/>
-        </w:rPr>
-        <w:t>Inheritance</w:t>
-      </w:r>
-    </w:p>
-    <w:p>
-      <w:pPr>
-        <w:pStyle w:val="Titre3"/>
-        <w:ind w:left="720" w:hanging="0"/>
-        <w:rPr>
-          <w:lang w:val="fr-FR"/>
-        </w:rPr>
-      </w:pPr>
-      <w:r>
-        <w:rPr>
-          <w:lang w:val="fr-FR"/>
-        </w:rPr>
-        <w:t>Pseudo-elements</w:t>
-      </w:r>
-    </w:p>
-    <w:p>
-      <w:pPr>
-        <w:pStyle w:val="Titre3"/>
-        <w:ind w:left="720" w:hanging="0"/>
-        <w:rPr>
-          <w:lang w:val="fr-FR"/>
-        </w:rPr>
-      </w:pPr>
-      <w:r>
-        <w:rPr>
-          <w:lang w:val="fr-FR"/>
-        </w:rPr>
-        <w:t>Media queries &gt; demo Devtools et changement de device</w:t>
-      </w:r>
-    </w:p>
-    <w:p>
-      <w:pPr>
-        <w:pStyle w:val="Titre2"/>
-        <w:rPr>
-          <w:lang w:val="fr-FR"/>
-        </w:rPr>
-      </w:pPr>
-      <w:r>
-        <w:rPr>
-          <w:lang w:val="fr-FR"/>
-        </w:rPr>
-        <w:t>Layout</w:t>
-      </w:r>
-    </w:p>
-    <w:p>
-      <w:pPr>
-        <w:pStyle w:val="Titre3"/>
-        <w:ind w:firstLine="720"/>
-        <w:rPr>
-          <w:lang w:val="fr-FR"/>
-        </w:rPr>
-      </w:pPr>
-      <w:r>
-        <w:rPr>
-          <w:lang w:val="fr-FR"/>
-        </w:rPr>
-        <w:t>Content Flow et BoxModel &gt; jeu refaire un bento (margin, padding, border)</w:t>
-      </w:r>
-    </w:p>
-    <w:p>
-      <w:pPr>
-        <w:pStyle w:val="Titre3"/>
-        <w:rPr/>
-      </w:pPr>
-      <w:r>
-        <w:rPr>
-          <w:lang w:val="fr-FR"/>
-        </w:rPr>
-        <w:tab/>
-      </w:r>
-      <w:r>
-        <w:rPr/>
-        <w:t>Dimensions and Units &gt; Quiz</w:t>
-      </w:r>
-    </w:p>
-    <w:p>
-      <w:pPr>
-        <w:pStyle w:val="Titre3"/>
-        <w:rPr/>
-      </w:pPr>
-      <w:r>
-        <w:rPr/>
-        <w:tab/>
-      </w:r>
-      <w:r>
-        <w:rPr>
-          <w:rFonts w:asciiTheme="majorHAnsi" w:cstheme="majorBidi" w:eastAsiaTheme="majorEastAsia" w:hAnsiTheme="majorHAnsi"/>
+        </w:rPr>
+        <w:t>Display modes, inline and blocks ; Content Flow and Box model &gt; demo Devtools avec différents display</w:t>
+      </w:r>
+    </w:p>
+    <w:p>
+      <w:pPr>
+        <w:pStyle w:val="Titre3"/>
+        <w:rPr>
+          <w:lang w:val="fr-FR"/>
+        </w:rPr>
+      </w:pPr>
+      <w:r>
+        <w:rPr/>
+        <w:tab/>
+      </w:r>
+      <w:r>
+        <w:rPr>
+          <w:lang w:val="fr-FR"/>
+        </w:rPr>
+        <w:t>Positions &gt; demo interactive</w:t>
+      </w:r>
+    </w:p>
+    <w:p>
+      <w:pPr>
+        <w:pStyle w:val="Titre3"/>
+        <w:rPr>
+          <w:rFonts w:ascii="Calibri Light" w:hAnsi="Calibri Light" w:eastAsia="" w:cs="" w:asciiTheme="majorHAnsi" w:cstheme="majorBidi" w:eastAsiaTheme="majorEastAsia" w:hAnsiTheme="majorHAnsi"/>
           <w:color w:themeColor="accent1" w:themeShade="7f"/>
           <w:shd w:fill="81D41A" w:val="clear"/>
         </w:rPr>
-        <w:t>Display modes, inline and blocks ; Content Flow and Box model &gt; demo Devtools avec différents display</w:t>
-      </w:r>
-    </w:p>
-    <w:p>
-      <w:pPr>
-        <w:pStyle w:val="Titre3"/>
-        <w:rPr>
-          <w:lang w:val="fr-FR"/>
-        </w:rPr>
-      </w:pPr>
-      <w:r>
-        <w:rPr/>
-        <w:tab/>
-      </w:r>
-      <w:r>
-        <w:rPr>
-          <w:lang w:val="fr-FR"/>
-        </w:rPr>
-        <w:t>Positions &gt; demo interactive</w:t>
-      </w:r>
-    </w:p>
-    <w:p>
-      <w:pPr>
-        <w:pStyle w:val="Titre3"/>
-        <w:rPr>
-          <w:rFonts w:asciiTheme="majorHAnsi" w:cstheme="majorBidi" w:eastAsiaTheme="majorEastAsia" w:hAnsiTheme="majorHAnsi"/>
+      </w:pPr>
+      <w:r>
+        <w:rPr>
+          <w:rFonts w:eastAsia="" w:cs="" w:cstheme="majorBidi" w:eastAsiaTheme="majorEastAsia"/>
           <w:color w:themeColor="accent1" w:themeShade="7f"/>
           <w:shd w:fill="81D41A" w:val="clear"/>
-        </w:rPr>
-      </w:pPr>
-      <w:r>
-        <w:rPr>
-          <w:rFonts w:asciiTheme="majorHAnsi" w:cstheme="majorBidi" w:eastAsiaTheme="majorEastAsia" w:hAnsiTheme="majorHAnsi"/>
+          <w:lang w:val="fr-FR"/>
+        </w:rPr>
+        <w:tab/>
+        <w:t>Flex layouts &gt; jeu Flex à la Flexbox Froggy avec des plats à mettre sur les assiettes</w:t>
+      </w:r>
+    </w:p>
+    <w:p>
+      <w:pPr>
+        <w:pStyle w:val="Titre3"/>
+        <w:rPr>
+          <w:rFonts w:ascii="Calibri Light" w:hAnsi="Calibri Light" w:eastAsia="" w:cs="" w:asciiTheme="majorHAnsi" w:cstheme="majorBidi" w:eastAsiaTheme="majorEastAsia" w:hAnsiTheme="majorHAnsi"/>
           <w:color w:themeColor="accent1" w:themeShade="7f"/>
           <w:shd w:fill="81D41A" w:val="clear"/>
-          <w:lang w:val="fr-FR"/>
-        </w:rPr>
-        <w:tab/>
-        <w:t>Flex layouts &gt; jeu Flex à la Flexbox Froggy avec des plats à mettre sur les assiettes</w:t>
-      </w:r>
-    </w:p>
-    <w:p>
-      <w:pPr>
-        <w:pStyle w:val="Titre3"/>
-        <w:rPr>
-          <w:rFonts w:asciiTheme="majorHAnsi" w:cstheme="majorBidi" w:eastAsiaTheme="majorEastAsia" w:hAnsiTheme="majorHAnsi"/>
-          <w:color w:themeColor="accent1" w:themeShade="7f"/>
-          <w:shd w:fill="81D41A" w:val="clear"/>
-        </w:rPr>
-      </w:pPr>
-      <w:r>
-        <w:rPr>
-          <w:rFonts w:asciiTheme="majorHAnsi" w:cstheme="majorBidi" w:eastAsiaTheme="majorEastAsia" w:hAnsiTheme="majorHAnsi"/>
+        </w:rPr>
+      </w:pPr>
+      <w:r>
+        <w:rPr>
+          <w:rFonts w:eastAsia="" w:cs="" w:cstheme="majorBidi" w:eastAsiaTheme="majorEastAsia"/>
           <w:color w:themeColor="accent1" w:themeShade="7f"/>
           <w:shd w:fill="81D41A" w:val="clear"/>
           <w:lang w:val="fr-FR"/>
@@ -1944,6 +1977,7 @@
     <w:qFormat/>
     <w:pPr>
       <w:widowControl/>
+      <w:suppressAutoHyphens w:val="true"/>
       <w:bidi w:val="0"/>
       <w:spacing w:lineRule="auto" w:line="259" w:before="0" w:after="160"/>
       <w:jc w:val="left"/>

</xml_diff>

<commit_message>
add exercices solutions + update slides
</commit_message>
<xml_diff>
--- a/table-of-contents.docx
+++ b/table-of-contents.docx
@@ -772,10 +772,18 @@
         <w:rPr>
           <w:lang w:val="fr-FR"/>
         </w:rPr>
-        <w:t xml:space="preserve"> → </w:t>
-      </w:r>
-      <w:r>
-        <w:rPr>
+        <w:t xml:space="preserve"> </w:t>
+      </w:r>
+      <w:r>
+        <w:rPr>
+          <w:highlight w:val="green"/>
+          <w:lang w:val="fr-FR"/>
+        </w:rPr>
+        <w:t xml:space="preserve">→ </w:t>
+      </w:r>
+      <w:r>
+        <w:rPr>
+          <w:highlight w:val="green"/>
           <w:lang w:val="fr-FR"/>
         </w:rPr>
         <w:tab/>
@@ -790,41 +798,78 @@
     <w:p>
       <w:pPr>
         <w:pStyle w:val="Titre3"/>
+        <w:rPr>
+          <w:highlight w:val="green"/>
+        </w:rPr>
       </w:pPr>
       <w:r>
         <w:tab/>
       </w:r>
       <w:r>
+        <w:rPr>
+          <w:highlight w:val="green"/>
+        </w:rPr>
         <w:t xml:space="preserve">Interactions &amp; </w:t>
       </w:r>
       <w:r>
+        <w:rPr>
+          <w:highlight w:val="green"/>
+        </w:rPr>
         <w:t>Animation</w:t>
       </w:r>
       <w:r>
+        <w:rPr>
+          <w:highlight w:val="green"/>
+        </w:rPr>
         <w:t>s</w:t>
       </w:r>
     </w:p>
     <w:p>
       <w:r>
+        <w:rPr>
+          <w:highlight w:val="green"/>
+        </w:rPr>
         <w:t>Scroll behavior, focus behavior, pointer events</w:t>
       </w:r>
-    </w:p>
-    <w:p>
-      <w:r>
+      <w:r>
+        <w:rPr>
+          <w:highlight w:val="green"/>
+        </w:rPr>
+        <w:t xml:space="preserve">, </w:t>
+      </w:r>
+      <w:r>
+        <w:rPr>
+          <w:highlight w:val="green"/>
+        </w:rPr>
         <w:t>:hover, :focus, :active</w:t>
       </w:r>
     </w:p>
     <w:p>
       <w:r>
+        <w:rPr>
+          <w:highlight w:val="green"/>
+        </w:rPr>
+        <w:t>Transitions, animations</w:t>
+      </w:r>
+      <w:r>
+        <w:t xml:space="preserve">, </w:t>
+      </w:r>
+      <w:r>
+        <w:t>Transforms, perspective,</w:t>
+      </w:r>
+    </w:p>
+    <w:p>
+      <w:pPr>
+        <w:pStyle w:val="Titre2"/>
+        <w:rPr>
+          <w:highlight w:val="green"/>
+        </w:rPr>
+      </w:pPr>
+      <w:r>
+        <w:rPr>
+          <w:highlight w:val="green"/>
+        </w:rPr>
         <w:lastRenderedPageBreak/>
-        <w:t>Transforms, perspective, transitions, animations</w:t>
-      </w:r>
-    </w:p>
-    <w:p>
-      <w:pPr>
-        <w:pStyle w:val="Titre2"/>
-      </w:pPr>
-      <w:r>
         <w:t>Tooling</w:t>
       </w:r>
     </w:p>
@@ -834,11 +879,13 @@
         <w:ind w:left="720"/>
         <w:rPr>
           <w:rStyle w:val="Titre3Car"/>
+          <w:highlight w:val="green"/>
         </w:rPr>
       </w:pPr>
       <w:r>
         <w:rPr>
           <w:rStyle w:val="Titre3Car"/>
+          <w:highlight w:val="green"/>
         </w:rPr>
         <w:t>Utilities</w:t>
       </w:r>
@@ -846,36 +893,63 @@
     <w:p>
       <w:pPr>
         <w:ind w:left="720"/>
-      </w:pPr>
-      <w:r>
+        <w:rPr>
+          <w:highlight w:val="green"/>
+        </w:rPr>
+      </w:pPr>
+      <w:r>
+        <w:rPr>
+          <w:highlight w:val="green"/>
+        </w:rPr>
         <w:t xml:space="preserve"> </w:t>
       </w:r>
       <w:proofErr w:type="spellStart"/>
       <w:r>
+        <w:rPr>
+          <w:highlight w:val="green"/>
+        </w:rPr>
         <w:t>stylelint</w:t>
       </w:r>
       <w:proofErr w:type="spellEnd"/>
       <w:r>
+        <w:rPr>
+          <w:highlight w:val="green"/>
+        </w:rPr>
         <w:t xml:space="preserve">, </w:t>
       </w:r>
       <w:proofErr w:type="spellStart"/>
       <w:r>
+        <w:rPr>
+          <w:highlight w:val="green"/>
+        </w:rPr>
         <w:t>purgeCSS</w:t>
       </w:r>
       <w:proofErr w:type="spellEnd"/>
       <w:r>
+        <w:rPr>
+          <w:highlight w:val="green"/>
+        </w:rPr>
         <w:t xml:space="preserve">, </w:t>
       </w:r>
       <w:proofErr w:type="spellStart"/>
       <w:r>
+        <w:rPr>
+          <w:highlight w:val="green"/>
+        </w:rPr>
         <w:t>Autoprefixer</w:t>
       </w:r>
       <w:proofErr w:type="spellEnd"/>
       <w:r>
+        <w:rPr>
+          <w:highlight w:val="green"/>
+        </w:rPr>
         <w:t xml:space="preserve">, </w:t>
       </w:r>
       <w:proofErr w:type="spellStart"/>
       <w:r>
+        <w:rPr>
+          <w:highlight w:val="green"/>
+        </w:rPr>
         <w:t>cssnano</w:t>
       </w:r>
       <w:proofErr w:type="spellEnd"/>
@@ -886,11 +960,13 @@
         <w:ind w:left="720"/>
         <w:rPr>
           <w:rStyle w:val="Titre3Car"/>
+          <w:highlight w:val="green"/>
         </w:rPr>
       </w:pPr>
       <w:r>
         <w:rPr>
           <w:rStyle w:val="Titre3Car"/>
+          <w:highlight w:val="green"/>
         </w:rPr>
         <w:t>Processors</w:t>
       </w:r>
@@ -898,67 +974,62 @@
     <w:p>
       <w:pPr>
         <w:ind w:left="720"/>
-        <w:rPr>
-          <w:lang w:val="fr-FR"/>
-        </w:rPr>
-      </w:pPr>
-      <w:r>
+      </w:pPr>
+      <w:r>
+        <w:rPr>
+          <w:highlight w:val="green"/>
+        </w:rPr>
         <w:t xml:space="preserve"> </w:t>
       </w:r>
       <w:proofErr w:type="spellStart"/>
       <w:r>
         <w:rPr>
-          <w:lang w:val="fr-FR"/>
+          <w:highlight w:val="green"/>
         </w:rPr>
         <w:t>PostCSS</w:t>
       </w:r>
       <w:proofErr w:type="spellEnd"/>
       <w:r>
         <w:rPr>
-          <w:lang w:val="fr-FR"/>
-        </w:rPr>
-        <w:t xml:space="preserve">, </w:t>
-      </w:r>
-      <w:proofErr w:type="spellStart"/>
-      <w:r>
-        <w:rPr>
-          <w:lang w:val="fr-FR"/>
-        </w:rPr>
-        <w:t>Sass</w:t>
-      </w:r>
-      <w:proofErr w:type="spellEnd"/>
-      <w:r>
-        <w:rPr>
-          <w:lang w:val="fr-FR"/>
-        </w:rPr>
-        <w:t>, Stylus</w:t>
+          <w:highlight w:val="green"/>
+        </w:rPr>
+        <w:t>, Sass, Stylus</w:t>
       </w:r>
     </w:p>
     <w:p>
       <w:pPr>
         <w:pStyle w:val="Titre3"/>
         <w:ind w:left="720"/>
-        <w:rPr>
-          <w:lang w:val="fr-FR"/>
-        </w:rPr>
-      </w:pPr>
-      <w:r>
-        <w:rPr>
-          <w:lang w:val="fr-FR"/>
-        </w:rPr>
-        <w:t>Utilisation des outils développeur</w:t>
-      </w:r>
-    </w:p>
-    <w:p>
-      <w:pPr>
-        <w:rPr>
-          <w:lang w:val="fr-FR"/>
-        </w:rPr>
-      </w:pPr>
-      <w:r>
-        <w:rPr>
-          <w:lang w:val="fr-FR"/>
-        </w:rPr>
+      </w:pPr>
+      <w:proofErr w:type="spellStart"/>
+      <w:r>
+        <w:t>Utilisation</w:t>
+      </w:r>
+      <w:proofErr w:type="spellEnd"/>
+      <w:r>
+        <w:t xml:space="preserve"> des </w:t>
+      </w:r>
+      <w:proofErr w:type="spellStart"/>
+      <w:r>
+        <w:t>outils</w:t>
+      </w:r>
+      <w:proofErr w:type="spellEnd"/>
+      <w:r>
+        <w:t xml:space="preserve"> </w:t>
+      </w:r>
+      <w:proofErr w:type="spellStart"/>
+      <w:r>
+        <w:t>développeur</w:t>
+      </w:r>
+      <w:proofErr w:type="spellEnd"/>
+    </w:p>
+    <w:p>
+      <w:pPr>
+        <w:rPr>
+          <w:lang w:val="fr-FR"/>
+        </w:rPr>
+      </w:pPr>
+      <w:r>
         <w:tab/>
       </w:r>
       <w:r>
@@ -1002,7 +1073,10 @@
         <w:ind w:left="720"/>
       </w:pPr>
       <w:r>
-        <w:t>CSS in JS, Modules CSS</w:t>
+        <w:rPr>
+          <w:highlight w:val="green"/>
+        </w:rPr>
+        <w:t>CSS in JS,</w:t>
       </w:r>
     </w:p>
     <w:p>

</xml_diff>